<commit_message>
remove SW Eng since it isn't part of a consisten time slot and make note about ML/Alg 2 which are in catalog but not in schedule
</commit_message>
<xml_diff>
--- a/project/REGS-2022.docx
+++ b/project/REGS-2022.docx
@@ -1776,64 +1776,109 @@
         </w:tc>
       </w:tr>
       <w:tr>
-        <w:tc>
-          <w:tcPr>
-            <w:tcW w:w="0" w:type="auto"/>
-          </w:tcPr>
-          <w:p>
-            <w:r>
-              <w:t>CSCI</w:t>
-            </w:r>
-          </w:p>
-        </w:tc>
-        <w:tc>
-          <w:tcPr>
-            <w:tcW w:w="0" w:type="auto"/>
-          </w:tcPr>
-          <w:p>
-            <w:r>
-              <w:t>6254</w:t>
-            </w:r>
-          </w:p>
-        </w:tc>
-        <w:tc>
-          <w:tcPr>
-            <w:tcW w:w="0" w:type="auto"/>
-          </w:tcPr>
-          <w:p>
-            <w:r>
-              <w:t>SW Engineering</w:t>
-            </w:r>
-          </w:p>
-        </w:tc>
-        <w:tc>
-          <w:tcPr>
-            <w:tcW w:w="0" w:type="auto"/>
-          </w:tcPr>
-          <w:p>
-            <w:r>
-              <w:t>3</w:t>
-            </w:r>
-          </w:p>
-        </w:tc>
-        <w:tc>
-          <w:tcPr>
-            <w:tcW w:w="0" w:type="auto"/>
-          </w:tcPr>
-          <w:p>
-            <w:r>
-              <w:t>CSCI 6221</w:t>
-            </w:r>
-          </w:p>
-        </w:tc>
-        <w:tc>
-          <w:tcPr>
-            <w:tcW w:w="0" w:type="auto"/>
-          </w:tcPr>
-          <w:p>
-            <w:r>
-              <w:t>None</w:t>
-            </w:r>
+        <w:trPr>
+          <w:del w:id="8" w:author="Meadows, Catherine Louise" w:date="2022-03-25T15:38:00Z"/>
+        </w:trPr>
+        <w:tc>
+          <w:tcPr>
+            <w:tcW w:w="0" w:type="auto"/>
+          </w:tcPr>
+          <w:p>
+            <w:pPr>
+              <w:rPr>
+                <w:del w:id="9" w:author="Meadows, Catherine Louise" w:date="2022-03-25T15:38:00Z"/>
+              </w:rPr>
+            </w:pPr>
+            <w:del w:id="10" w:author="Meadows, Catherine Louise" w:date="2022-03-25T15:38:00Z">
+              <w:r>
+                <w:delText>CSCI</w:delText>
+              </w:r>
+            </w:del>
+          </w:p>
+        </w:tc>
+        <w:tc>
+          <w:tcPr>
+            <w:tcW w:w="0" w:type="auto"/>
+          </w:tcPr>
+          <w:p>
+            <w:pPr>
+              <w:rPr>
+                <w:del w:id="11" w:author="Meadows, Catherine Louise" w:date="2022-03-25T15:38:00Z"/>
+              </w:rPr>
+            </w:pPr>
+            <w:del w:id="12" w:author="Meadows, Catherine Louise" w:date="2022-03-25T15:38:00Z">
+              <w:r>
+                <w:delText>6254</w:delText>
+              </w:r>
+            </w:del>
+          </w:p>
+        </w:tc>
+        <w:tc>
+          <w:tcPr>
+            <w:tcW w:w="0" w:type="auto"/>
+          </w:tcPr>
+          <w:p>
+            <w:pPr>
+              <w:rPr>
+                <w:del w:id="13" w:author="Meadows, Catherine Louise" w:date="2022-03-25T15:38:00Z"/>
+              </w:rPr>
+            </w:pPr>
+            <w:del w:id="14" w:author="Meadows, Catherine Louise" w:date="2022-03-25T15:38:00Z">
+              <w:r>
+                <w:delText>SW Engineering</w:delText>
+              </w:r>
+            </w:del>
+          </w:p>
+        </w:tc>
+        <w:tc>
+          <w:tcPr>
+            <w:tcW w:w="0" w:type="auto"/>
+          </w:tcPr>
+          <w:p>
+            <w:pPr>
+              <w:rPr>
+                <w:del w:id="15" w:author="Meadows, Catherine Louise" w:date="2022-03-25T15:38:00Z"/>
+              </w:rPr>
+            </w:pPr>
+            <w:del w:id="16" w:author="Meadows, Catherine Louise" w:date="2022-03-25T15:38:00Z">
+              <w:r>
+                <w:delText>3</w:delText>
+              </w:r>
+            </w:del>
+          </w:p>
+        </w:tc>
+        <w:tc>
+          <w:tcPr>
+            <w:tcW w:w="0" w:type="auto"/>
+          </w:tcPr>
+          <w:p>
+            <w:pPr>
+              <w:rPr>
+                <w:del w:id="17" w:author="Meadows, Catherine Louise" w:date="2022-03-25T15:38:00Z"/>
+              </w:rPr>
+            </w:pPr>
+            <w:del w:id="18" w:author="Meadows, Catherine Louise" w:date="2022-03-25T15:38:00Z">
+              <w:r>
+                <w:delText>CSCI 6221</w:delText>
+              </w:r>
+            </w:del>
+          </w:p>
+        </w:tc>
+        <w:tc>
+          <w:tcPr>
+            <w:tcW w:w="0" w:type="auto"/>
+          </w:tcPr>
+          <w:p>
+            <w:pPr>
+              <w:rPr>
+                <w:del w:id="19" w:author="Meadows, Catherine Louise" w:date="2022-03-25T15:38:00Z"/>
+              </w:rPr>
+            </w:pPr>
+            <w:del w:id="20" w:author="Meadows, Catherine Louise" w:date="2022-03-25T15:38:00Z">
+              <w:r>
+                <w:delText>None</w:delText>
+              </w:r>
+            </w:del>
           </w:p>
         </w:tc>
       </w:tr>
@@ -2458,7 +2503,25 @@
         </w:tc>
       </w:tr>
     </w:tbl>
-    <w:p/>
+    <w:p>
+      <w:pPr>
+        <w:rPr>
+          <w:ins w:id="21" w:author="Wood, Timothy William" w:date="2022-03-27T20:11:00Z"/>
+        </w:rPr>
+      </w:pPr>
+    </w:p>
+    <w:p>
+      <w:ins w:id="22" w:author="Wood, Timothy William" w:date="2022-03-27T20:11:00Z">
+        <w:r>
+          <w:t xml:space="preserve">Note: </w:t>
+        </w:r>
+      </w:ins>
+      <w:ins w:id="23" w:author="Wood, Timothy William" w:date="2022-03-27T20:12:00Z">
+        <w:r>
+          <w:t>the course catalog may include courses which do not appear on the schedule (e.g., Machine Learning and Algorithms 2)</w:t>
+        </w:r>
+      </w:ins>
+    </w:p>
     <w:p/>
     <w:p>
       <w:r>
@@ -3332,74 +3395,126 @@
         </w:tc>
       </w:tr>
       <w:tr>
-        <w:tc>
-          <w:tcPr>
-            <w:tcW w:w="0" w:type="auto"/>
-          </w:tcPr>
-          <w:p>
-            <w:r>
-              <w:t>10</w:t>
-            </w:r>
-          </w:p>
-        </w:tc>
-        <w:tc>
-          <w:tcPr>
-            <w:tcW w:w="0" w:type="auto"/>
-          </w:tcPr>
-          <w:p>
-            <w:r>
-              <w:t>CSCI</w:t>
-            </w:r>
-          </w:p>
-        </w:tc>
-        <w:tc>
-          <w:tcPr>
-            <w:tcW w:w="0" w:type="auto"/>
-          </w:tcPr>
-          <w:p>
-            <w:r>
-              <w:t>6254</w:t>
-            </w:r>
-          </w:p>
-        </w:tc>
-        <w:tc>
-          <w:tcPr>
-            <w:tcW w:w="0" w:type="auto"/>
-          </w:tcPr>
-          <w:p>
-            <w:r>
-              <w:t>SW Engineering</w:t>
-            </w:r>
-          </w:p>
-        </w:tc>
-        <w:tc>
-          <w:tcPr>
-            <w:tcW w:w="0" w:type="auto"/>
-          </w:tcPr>
-          <w:p>
-            <w:r>
-              <w:t>3</w:t>
-            </w:r>
-          </w:p>
-        </w:tc>
-        <w:tc>
-          <w:tcPr>
-            <w:tcW w:w="0" w:type="auto"/>
-          </w:tcPr>
-          <w:p>
-            <w:r>
-              <w:t>M</w:t>
-            </w:r>
-          </w:p>
-        </w:tc>
-        <w:tc>
-          <w:tcPr>
-            <w:tcW w:w="0" w:type="auto"/>
-          </w:tcPr>
-          <w:p>
-            <w:r>
-              <w:t>1530—1800</w:t>
-            </w:r>
+        <w:trPr>
+          <w:del w:id="24" w:author="Meadows, Catherine Louise" w:date="2022-03-25T15:40:00Z"/>
+        </w:trPr>
+        <w:tc>
+          <w:tcPr>
+            <w:tcW w:w="0" w:type="auto"/>
+          </w:tcPr>
+          <w:p>
+            <w:pPr>
+              <w:rPr>
+                <w:del w:id="25" w:author="Meadows, Catherine Louise" w:date="2022-03-25T15:40:00Z"/>
+              </w:rPr>
+            </w:pPr>
+            <w:del w:id="26" w:author="Meadows, Catherine Louise" w:date="2022-03-25T15:40:00Z">
+              <w:r>
+                <w:delText>10</w:delText>
+              </w:r>
+            </w:del>
+          </w:p>
+        </w:tc>
+        <w:tc>
+          <w:tcPr>
+            <w:tcW w:w="0" w:type="auto"/>
+          </w:tcPr>
+          <w:p>
+            <w:pPr>
+              <w:rPr>
+                <w:del w:id="27" w:author="Meadows, Catherine Louise" w:date="2022-03-25T15:40:00Z"/>
+              </w:rPr>
+            </w:pPr>
+            <w:del w:id="28" w:author="Meadows, Catherine Louise" w:date="2022-03-25T15:40:00Z">
+              <w:r>
+                <w:delText>CSCI</w:delText>
+              </w:r>
+            </w:del>
+          </w:p>
+        </w:tc>
+        <w:tc>
+          <w:tcPr>
+            <w:tcW w:w="0" w:type="auto"/>
+          </w:tcPr>
+          <w:p>
+            <w:pPr>
+              <w:rPr>
+                <w:del w:id="29" w:author="Meadows, Catherine Louise" w:date="2022-03-25T15:40:00Z"/>
+              </w:rPr>
+            </w:pPr>
+            <w:del w:id="30" w:author="Meadows, Catherine Louise" w:date="2022-03-25T15:40:00Z">
+              <w:r>
+                <w:delText>6254</w:delText>
+              </w:r>
+            </w:del>
+          </w:p>
+        </w:tc>
+        <w:tc>
+          <w:tcPr>
+            <w:tcW w:w="0" w:type="auto"/>
+          </w:tcPr>
+          <w:p>
+            <w:pPr>
+              <w:rPr>
+                <w:del w:id="31" w:author="Meadows, Catherine Louise" w:date="2022-03-25T15:40:00Z"/>
+              </w:rPr>
+            </w:pPr>
+            <w:del w:id="32" w:author="Meadows, Catherine Louise" w:date="2022-03-25T15:40:00Z">
+              <w:r>
+                <w:delText>SW Engineering</w:delText>
+              </w:r>
+            </w:del>
+          </w:p>
+        </w:tc>
+        <w:tc>
+          <w:tcPr>
+            <w:tcW w:w="0" w:type="auto"/>
+          </w:tcPr>
+          <w:p>
+            <w:pPr>
+              <w:rPr>
+                <w:del w:id="33" w:author="Meadows, Catherine Louise" w:date="2022-03-25T15:40:00Z"/>
+              </w:rPr>
+            </w:pPr>
+            <w:del w:id="34" w:author="Meadows, Catherine Louise" w:date="2022-03-25T15:40:00Z">
+              <w:r>
+                <w:delText>3</w:delText>
+              </w:r>
+            </w:del>
+          </w:p>
+        </w:tc>
+        <w:tc>
+          <w:tcPr>
+            <w:tcW w:w="0" w:type="auto"/>
+          </w:tcPr>
+          <w:p>
+            <w:pPr>
+              <w:rPr>
+                <w:del w:id="35" w:author="Meadows, Catherine Louise" w:date="2022-03-25T15:40:00Z"/>
+              </w:rPr>
+            </w:pPr>
+            <w:del w:id="36" w:author="Meadows, Catherine Louise" w:date="2022-03-25T15:40:00Z">
+              <w:r>
+                <w:delText>M</w:delText>
+              </w:r>
+            </w:del>
+          </w:p>
+        </w:tc>
+        <w:tc>
+          <w:tcPr>
+            <w:tcW w:w="0" w:type="auto"/>
+          </w:tcPr>
+          <w:p>
+            <w:pPr>
+              <w:rPr>
+                <w:del w:id="37" w:author="Meadows, Catherine Louise" w:date="2022-03-25T15:40:00Z"/>
+              </w:rPr>
+            </w:pPr>
+            <w:del w:id="38" w:author="Meadows, Catherine Louise" w:date="2022-03-25T15:40:00Z">
+              <w:r>
+                <w:delText>1530—1800</w:delText>
+              </w:r>
+            </w:del>
           </w:p>
         </w:tc>
       </w:tr>
@@ -4609,6 +4724,9 @@
 <w15:people xmlns:wpc="http://schemas.microsoft.com/office/word/2010/wordprocessingCanvas" xmlns:cx="http://schemas.microsoft.com/office/drawing/2014/chartex" xmlns:cx1="http://schemas.microsoft.com/office/drawing/2015/9/8/chartex" xmlns:cx2="http://schemas.microsoft.com/office/drawing/2015/10/21/chartex" xmlns:cx3="http://schemas.microsoft.com/office/drawing/2016/5/9/chartex" xmlns:cx4="http://schemas.microsoft.com/office/drawing/2016/5/10/chartex" xmlns:cx5="http://schemas.microsoft.com/office/drawing/2016/5/11/chartex" xmlns:cx6="http://schemas.microsoft.com/office/drawing/2016/5/12/chartex" xmlns:cx7="http://schemas.microsoft.com/office/drawing/2016/5/13/chartex" xmlns:cx8="http://schemas.microsoft.com/office/drawing/2016/5/14/chartex" xmlns:mc="http://schemas.openxmlformats.org/markup-compatibility/2006" xmlns:aink="http://schemas.microsoft.com/office/drawing/2016/ink" xmlns:am3d="http://schemas.microsoft.com/office/drawing/2017/model3d" xmlns:o="urn:schemas-microsoft-com:office:office" xmlns:r="http://schemas.openxmlformats.org/officeDocument/2006/relationships" xmlns:m="http://schemas.openxmlformats.org/officeDocument/2006/math" xmlns:v="urn:schemas-microsoft-com:vml" xmlns:wp14="http://schemas.microsoft.com/office/word/2010/wordprocessingDrawing" xmlns:wp="http://schemas.openxmlformats.org/drawingml/2006/wordprocessingDrawing" xmlns:w10="urn:schemas-microsoft-com:office:word" xmlns:w="http://schemas.openxmlformats.org/wordprocessingml/2006/main" xmlns:w14="http://schemas.microsoft.com/office/word/2010/wordml" xmlns:w15="http://schemas.microsoft.com/office/word/2012/wordml" xmlns:w16cex="http://schemas.microsoft.com/office/word/2018/wordml/cex" xmlns:w16cid="http://schemas.microsoft.com/office/word/2016/wordml/cid" xmlns:w16="http://schemas.microsoft.com/office/word/2018/wordml" xmlns:w16sdtdh="http://schemas.microsoft.com/office/word/2020/wordml/sdtdatahash" xmlns:w16se="http://schemas.microsoft.com/office/word/2015/wordml/symex" xmlns:wpg="http://schemas.microsoft.com/office/word/2010/wordprocessingGroup" xmlns:wpi="http://schemas.microsoft.com/office/word/2010/wordprocessingInk" xmlns:wne="http://schemas.microsoft.com/office/word/2006/wordml" xmlns:wps="http://schemas.microsoft.com/office/word/2010/wordprocessingShape" mc:Ignorable="w14 w15 w16se w16cid w16 w16cex w16sdtdh wp14">
   <w15:person w15:author="Wood, Timothy William">
     <w15:presenceInfo w15:providerId="AD" w15:userId="S::timwood@gwu.edu::cab840b0-4071-49ea-b220-9b34ca74e342"/>
+  </w15:person>
+  <w15:person w15:author="Meadows, Catherine Louise">
+    <w15:presenceInfo w15:providerId="AD" w15:userId="S::meadowsc@gwu.edu::865eb5be-575e-4f89-9d1d-07c2f498f31a"/>
   </w15:person>
 </w15:people>
 </file>

</xml_diff>